<commit_message>
code is updated day1
</commit_message>
<xml_diff>
--- a/rubicon_training.docx
+++ b/rubicon_training.docx
@@ -3483,6 +3483,331 @@
       </w:r>
     </w:p>
     <w:p/>
+    <w:p>
+      <w:r>
+        <w:t>text="</w:t>
+      </w:r>
+      <w:proofErr w:type="spellStart"/>
+      <w:r>
+        <w:t>samarthsabale</w:t>
+      </w:r>
+      <w:proofErr w:type="spellEnd"/>
+      <w:r>
+        <w:t>"</w:t>
+      </w:r>
+    </w:p>
+    <w:p>
+      <w:r>
+        <w:t>if not text:</w:t>
+      </w:r>
+    </w:p>
+    <w:p>
+      <w:r>
+        <w:t xml:space="preserve">    </w:t>
+      </w:r>
+      <w:proofErr w:type="gramStart"/>
+      <w:r>
+        <w:t>print(</w:t>
+      </w:r>
+      <w:proofErr w:type="gramEnd"/>
+      <w:r>
+        <w:t>"empty string")</w:t>
+      </w:r>
+    </w:p>
+    <w:p>
+      <w:r>
+        <w:t>else:</w:t>
+      </w:r>
+    </w:p>
+    <w:p>
+      <w:r>
+        <w:t xml:space="preserve">    for char in </w:t>
+      </w:r>
+      <w:proofErr w:type="spellStart"/>
+      <w:proofErr w:type="gramStart"/>
+      <w:r>
+        <w:t>text.lower</w:t>
+      </w:r>
+      <w:proofErr w:type="spellEnd"/>
+      <w:proofErr w:type="gramEnd"/>
+      <w:r>
+        <w:t>():</w:t>
+      </w:r>
+    </w:p>
+    <w:p>
+      <w:r>
+        <w:lastRenderedPageBreak/>
+        <w:t>        if char in("a","e","</w:t>
+      </w:r>
+      <w:proofErr w:type="spellStart"/>
+      <w:r>
+        <w:t>i</w:t>
+      </w:r>
+      <w:proofErr w:type="spellEnd"/>
+      <w:r>
+        <w:t>","</w:t>
+      </w:r>
+      <w:proofErr w:type="spellStart"/>
+      <w:r>
+        <w:t>o","u</w:t>
+      </w:r>
+      <w:proofErr w:type="spellEnd"/>
+      <w:r>
+        <w:t>"):</w:t>
+      </w:r>
+    </w:p>
+    <w:p>
+      <w:r>
+        <w:t>            print(f"{char} is a vowel")</w:t>
+      </w:r>
+    </w:p>
+    <w:p>
+      <w:r>
+        <w:t xml:space="preserve">        </w:t>
+      </w:r>
+      <w:proofErr w:type="spellStart"/>
+      <w:r>
+        <w:t>elif</w:t>
+      </w:r>
+      <w:proofErr w:type="spellEnd"/>
+      <w:r>
+        <w:t xml:space="preserve"> not </w:t>
+      </w:r>
+      <w:proofErr w:type="spellStart"/>
+      <w:proofErr w:type="gramStart"/>
+      <w:r>
+        <w:t>char.isalpha</w:t>
+      </w:r>
+      <w:proofErr w:type="spellEnd"/>
+      <w:proofErr w:type="gramEnd"/>
+      <w:r>
+        <w:t>():</w:t>
+      </w:r>
+    </w:p>
+    <w:p>
+      <w:r>
+        <w:t xml:space="preserve">            print(f"{char} is not a </w:t>
+      </w:r>
+      <w:proofErr w:type="spellStart"/>
+      <w:r>
+        <w:t>lette</w:t>
+      </w:r>
+      <w:proofErr w:type="spellEnd"/>
+      <w:r>
+        <w:t>")</w:t>
+      </w:r>
+    </w:p>
+    <w:p>
+      <w:r>
+        <w:t>        else:</w:t>
+      </w:r>
+    </w:p>
+    <w:p>
+      <w:r>
+        <w:t>            print(f"{char} is a consonant")</w:t>
+      </w:r>
+    </w:p>
+    <w:p/>
+    <w:p>
+      <w:r>
+        <w:t>month="</w:t>
+      </w:r>
+      <w:proofErr w:type="spellStart"/>
+      <w:r>
+        <w:t>february</w:t>
+      </w:r>
+      <w:proofErr w:type="spellEnd"/>
+      <w:r>
+        <w:t>"</w:t>
+      </w:r>
+    </w:p>
+    <w:p>
+      <w:r>
+        <w:t>month_31_days =("</w:t>
+      </w:r>
+      <w:proofErr w:type="spellStart"/>
+      <w:r>
+        <w:t>janurary</w:t>
+      </w:r>
+      <w:proofErr w:type="spellEnd"/>
+      <w:r>
+        <w:t>","march","may","</w:t>
+      </w:r>
+      <w:proofErr w:type="spellStart"/>
+      <w:r>
+        <w:t>july</w:t>
+      </w:r>
+      <w:proofErr w:type="spellEnd"/>
+      <w:r>
+        <w:t>","August","</w:t>
+      </w:r>
+      <w:proofErr w:type="spellStart"/>
+      <w:r>
+        <w:t>october</w:t>
+      </w:r>
+      <w:proofErr w:type="spellEnd"/>
+      <w:r>
+        <w:t>","</w:t>
+      </w:r>
+      <w:proofErr w:type="spellStart"/>
+      <w:r>
+        <w:t>december</w:t>
+      </w:r>
+      <w:proofErr w:type="spellEnd"/>
+      <w:r>
+        <w:t>")</w:t>
+      </w:r>
+    </w:p>
+    <w:p>
+      <w:r>
+        <w:t>month_30_days = ("</w:t>
+      </w:r>
+      <w:proofErr w:type="spellStart"/>
+      <w:r>
+        <w:t>april</w:t>
+      </w:r>
+      <w:proofErr w:type="spellEnd"/>
+      <w:r>
+        <w:t>","</w:t>
+      </w:r>
+      <w:proofErr w:type="spellStart"/>
+      <w:r>
+        <w:t>june</w:t>
+      </w:r>
+      <w:proofErr w:type="spellEnd"/>
+      <w:r>
+        <w:t>","</w:t>
+      </w:r>
+      <w:proofErr w:type="spellStart"/>
+      <w:r>
+        <w:t>september</w:t>
+      </w:r>
+      <w:proofErr w:type="spellEnd"/>
+      <w:r>
+        <w:t>","</w:t>
+      </w:r>
+      <w:proofErr w:type="spellStart"/>
+      <w:r>
+        <w:t>november</w:t>
+      </w:r>
+      <w:proofErr w:type="spellEnd"/>
+      <w:r>
+        <w:t>")</w:t>
+      </w:r>
+    </w:p>
+    <w:p/>
+    <w:p>
+      <w:r>
+        <w:t>if month in month_31_days:</w:t>
+      </w:r>
+    </w:p>
+    <w:p>
+      <w:r>
+        <w:t>    print(f"{month} has 31 days")</w:t>
+      </w:r>
+    </w:p>
+    <w:p>
+      <w:proofErr w:type="spellStart"/>
+      <w:r>
+        <w:t>elif</w:t>
+      </w:r>
+      <w:proofErr w:type="spellEnd"/>
+      <w:r>
+        <w:t xml:space="preserve"> month in month_30_days:</w:t>
+      </w:r>
+    </w:p>
+    <w:p>
+      <w:r>
+        <w:t>    print(f"{month} has 30 days")</w:t>
+      </w:r>
+    </w:p>
+    <w:p>
+      <w:r>
+        <w:t>else:</w:t>
+      </w:r>
+    </w:p>
+    <w:p>
+      <w:r>
+        <w:t>    print(f"{month} has 28 days")</w:t>
+      </w:r>
+    </w:p>
+    <w:p/>
+    <w:p/>
+    <w:p>
+      <w:r>
+        <w:t>a=3</w:t>
+      </w:r>
+    </w:p>
+    <w:p>
+      <w:r>
+        <w:t>b=2</w:t>
+      </w:r>
+    </w:p>
+    <w:p>
+      <w:r>
+        <w:t>c=1</w:t>
+      </w:r>
+    </w:p>
+    <w:p/>
+    <w:p>
+      <w:r>
+        <w:t>if a&gt; b&gt; c:</w:t>
+      </w:r>
+    </w:p>
+    <w:p>
+      <w:r>
+        <w:t xml:space="preserve">    </w:t>
+      </w:r>
+      <w:proofErr w:type="gramStart"/>
+      <w:r>
+        <w:t>print(</w:t>
+      </w:r>
+      <w:proofErr w:type="gramEnd"/>
+      <w:r>
+        <w:t>"decreasing order")</w:t>
+      </w:r>
+    </w:p>
+    <w:p>
+      <w:proofErr w:type="spellStart"/>
+      <w:r>
+        <w:t>elif</w:t>
+      </w:r>
+      <w:proofErr w:type="spellEnd"/>
+      <w:r>
+        <w:t xml:space="preserve"> a &lt; b &lt; c:</w:t>
+      </w:r>
+    </w:p>
+    <w:p>
+      <w:r>
+        <w:t xml:space="preserve">    </w:t>
+      </w:r>
+      <w:proofErr w:type="gramStart"/>
+      <w:r>
+        <w:t>print(</w:t>
+      </w:r>
+      <w:proofErr w:type="gramEnd"/>
+      <w:r>
+        <w:t>"increasing order")</w:t>
+      </w:r>
+    </w:p>
+    <w:p>
+      <w:r>
+        <w:t>else:</w:t>
+      </w:r>
+    </w:p>
+    <w:p>
+      <w:r>
+        <w:t xml:space="preserve">    </w:t>
+      </w:r>
+      <w:proofErr w:type="gramStart"/>
+      <w:r>
+        <w:t>print(</w:t>
+      </w:r>
+      <w:proofErr w:type="gramEnd"/>
+      <w:r>
+        <w:t>"number is neither increasing or decreasing")</w:t>
+      </w:r>
+    </w:p>
     <w:p/>
     <w:p/>
     <w:p/>

</xml_diff>

<commit_message>
day 4 of python
</commit_message>
<xml_diff>
--- a/rubicon_training.docx
+++ b/rubicon_training.docx
@@ -16,8 +16,18 @@
           <w:szCs w:val="32"/>
           <w:lang w:val="en-US"/>
         </w:rPr>
-        <w:t>Day 1:-</w:t>
-      </w:r>
+        <w:t xml:space="preserve">Day </w:t>
+      </w:r>
+      <w:proofErr w:type="gramStart"/>
+      <w:r>
+        <w:rPr>
+          <w:sz w:val="32"/>
+          <w:szCs w:val="32"/>
+          <w:lang w:val="en-US"/>
+        </w:rPr>
+        <w:t>1:-</w:t>
+      </w:r>
+      <w:proofErr w:type="gramEnd"/>
       <w:r>
         <w:rPr>
           <w:sz w:val="32"/>
@@ -99,6 +109,7 @@
           <w:lang w:val="en-US"/>
         </w:rPr>
       </w:pPr>
+      <w:proofErr w:type="gramStart"/>
       <w:r>
         <w:rPr>
           <w:sz w:val="32"/>
@@ -107,6 +118,7 @@
         </w:rPr>
         <w:t>STRING:-</w:t>
       </w:r>
+      <w:proofErr w:type="gramEnd"/>
     </w:p>
     <w:p>
       <w:pPr>
@@ -123,13 +135,23 @@
           <w:lang w:val="en-US"/>
         </w:rPr>
       </w:pPr>
-      <w:r>
-        <w:rPr>
-          <w:sz w:val="32"/>
-          <w:szCs w:val="32"/>
-          <w:lang w:val="en-US"/>
-        </w:rPr>
-        <w:t>Mutable:-LSD</w:t>
+      <w:proofErr w:type="gramStart"/>
+      <w:r>
+        <w:rPr>
+          <w:sz w:val="32"/>
+          <w:szCs w:val="32"/>
+          <w:lang w:val="en-US"/>
+        </w:rPr>
+        <w:t>Mutable:-</w:t>
+      </w:r>
+      <w:proofErr w:type="gramEnd"/>
+      <w:r>
+        <w:rPr>
+          <w:sz w:val="32"/>
+          <w:szCs w:val="32"/>
+          <w:lang w:val="en-US"/>
+        </w:rPr>
+        <w:t>LSD</w:t>
       </w:r>
     </w:p>
     <w:p>
@@ -209,6 +231,7 @@
           <w:lang w:val="en-US"/>
         </w:rPr>
       </w:pPr>
+      <w:proofErr w:type="gramStart"/>
       <w:r>
         <w:rPr>
           <w:sz w:val="28"/>
@@ -217,6 +240,7 @@
         </w:rPr>
         <w:t>Inheritance:-</w:t>
       </w:r>
+      <w:proofErr w:type="gramEnd"/>
       <w:r>
         <w:rPr>
           <w:sz w:val="28"/>
@@ -322,6 +346,7 @@
           <w:lang w:val="en-US"/>
         </w:rPr>
       </w:pPr>
+      <w:proofErr w:type="gramStart"/>
       <w:r>
         <w:rPr>
           <w:sz w:val="28"/>
@@ -330,6 +355,7 @@
         </w:rPr>
         <w:t>Abstraction:-</w:t>
       </w:r>
+      <w:proofErr w:type="gramEnd"/>
     </w:p>
     <w:p>
       <w:pPr>
@@ -373,6 +399,7 @@
           <w:lang w:val="en-US"/>
         </w:rPr>
       </w:pPr>
+      <w:proofErr w:type="gramStart"/>
       <w:r>
         <w:rPr>
           <w:sz w:val="28"/>
@@ -389,6 +416,7 @@
         </w:rPr>
         <w:t>:-</w:t>
       </w:r>
+      <w:proofErr w:type="gramEnd"/>
     </w:p>
     <w:p>
       <w:pPr>
@@ -432,6 +460,7 @@
           <w:lang w:val="en-US"/>
         </w:rPr>
       </w:pPr>
+      <w:proofErr w:type="gramStart"/>
       <w:r>
         <w:rPr>
           <w:sz w:val="28"/>
@@ -446,7 +475,16 @@
           <w:szCs w:val="28"/>
           <w:lang w:val="en-US"/>
         </w:rPr>
-        <w:t xml:space="preserve">:- </w:t>
+        <w:t>:-</w:t>
+      </w:r>
+      <w:proofErr w:type="gramEnd"/>
+      <w:r>
+        <w:rPr>
+          <w:sz w:val="28"/>
+          <w:szCs w:val="28"/>
+          <w:lang w:val="en-US"/>
+        </w:rPr>
+        <w:t xml:space="preserve"> </w:t>
       </w:r>
     </w:p>
     <w:p>
@@ -480,12 +518,14 @@
           <w:lang w:val="en-US"/>
         </w:rPr>
       </w:pPr>
+      <w:proofErr w:type="gramStart"/>
       <w:r>
         <w:rPr>
           <w:lang w:val="en-US"/>
         </w:rPr>
         <w:t>Code:-</w:t>
       </w:r>
+      <w:proofErr w:type="gramEnd"/>
     </w:p>
     <w:p/>
     <w:p>
@@ -567,13 +607,23 @@
       </w:r>
     </w:p>
     <w:p>
-      <w:r>
-        <w:t>print(a&lt;b and a&gt;c)</w:t>
-      </w:r>
-    </w:p>
-    <w:p>
-      <w:r>
-        <w:t>print(a&lt;b and a&lt;c)</w:t>
+      <w:proofErr w:type="gramStart"/>
+      <w:r>
+        <w:t>print(</w:t>
+      </w:r>
+      <w:proofErr w:type="gramEnd"/>
+      <w:r>
+        <w:t>a&lt;b and a&gt;c)</w:t>
+      </w:r>
+    </w:p>
+    <w:p>
+      <w:proofErr w:type="gramStart"/>
+      <w:r>
+        <w:t>print(</w:t>
+      </w:r>
+      <w:proofErr w:type="gramEnd"/>
+      <w:r>
+        <w:t>a&lt;b and a&lt;c)</w:t>
       </w:r>
     </w:p>
     <w:p>
@@ -684,19 +734,37 @@
       </w:r>
     </w:p>
     <w:p>
-      <w:r>
-        <w:t>print("to" in st1)</w:t>
-      </w:r>
-    </w:p>
-    <w:p>
-      <w:r>
-        <w:t>print("subs" in st1)</w:t>
-      </w:r>
-    </w:p>
-    <w:p/>
-    <w:p>
-      <w:r>
-        <w:t>#not operator</w:t>
+      <w:proofErr w:type="gramStart"/>
+      <w:r>
+        <w:t>print(</w:t>
+      </w:r>
+      <w:proofErr w:type="gramEnd"/>
+      <w:r>
+        <w:t>"to" in st1)</w:t>
+      </w:r>
+    </w:p>
+    <w:p>
+      <w:proofErr w:type="gramStart"/>
+      <w:r>
+        <w:t>print(</w:t>
+      </w:r>
+      <w:proofErr w:type="gramEnd"/>
+      <w:r>
+        <w:t>"subs" in st1)</w:t>
+      </w:r>
+    </w:p>
+    <w:p/>
+    <w:p>
+      <w:r>
+        <w:t>#</w:t>
+      </w:r>
+      <w:proofErr w:type="gramStart"/>
+      <w:r>
+        <w:t>not</w:t>
+      </w:r>
+      <w:proofErr w:type="gramEnd"/>
+      <w:r>
+        <w:t xml:space="preserve"> operator</w:t>
       </w:r>
     </w:p>
     <w:p>
@@ -713,8 +781,13 @@
       </w:r>
     </w:p>
     <w:p>
-      <w:r>
-        <w:t>print("to" not in st1)</w:t>
+      <w:proofErr w:type="gramStart"/>
+      <w:r>
+        <w:t>print(</w:t>
+      </w:r>
+      <w:proofErr w:type="gramEnd"/>
+      <w:r>
+        <w:t>"to" not in st1)</w:t>
       </w:r>
     </w:p>
     <w:p/>
@@ -734,8 +807,13 @@
       </w:r>
     </w:p>
     <w:p>
-      <w:r>
-        <w:t>print(a is b)</w:t>
+      <w:proofErr w:type="gramStart"/>
+      <w:r>
+        <w:t>print(</w:t>
+      </w:r>
+      <w:proofErr w:type="gramEnd"/>
+      <w:r>
+        <w:t>a is b)</w:t>
       </w:r>
     </w:p>
     <w:p/>
@@ -746,7 +824,15 @@
     </w:p>
     <w:p>
       <w:r>
-        <w:t>value = (1+1)*2**4//3+4-1</w:t>
+        <w:t>value = (1+</w:t>
+      </w:r>
+      <w:proofErr w:type="gramStart"/>
+      <w:r>
+        <w:t>1)*</w:t>
+      </w:r>
+      <w:proofErr w:type="gramEnd"/>
+      <w:r>
+        <w:t>2**4//3+4-1</w:t>
       </w:r>
     </w:p>
     <w:p>
@@ -841,7 +927,15 @@
     </w:p>
     <w:p>
       <w:r>
-        <w:t>date=[10,20,-30,21.3,"hello"]</w:t>
+        <w:t>date=[10,</w:t>
+      </w:r>
+      <w:proofErr w:type="gramStart"/>
+      <w:r>
+        <w:t>20,-</w:t>
+      </w:r>
+      <w:proofErr w:type="gramEnd"/>
+      <w:r>
+        <w:t>30,21.3,"hello"]</w:t>
       </w:r>
     </w:p>
     <w:p>
@@ -850,13 +944,23 @@
       </w:r>
     </w:p>
     <w:p>
-      <w:r>
-        <w:t>print("welcome", end=" ")</w:t>
-      </w:r>
-    </w:p>
-    <w:p>
-      <w:r>
-        <w:t>print("to", end=" ")</w:t>
+      <w:proofErr w:type="gramStart"/>
+      <w:r>
+        <w:t>print(</w:t>
+      </w:r>
+      <w:proofErr w:type="gramEnd"/>
+      <w:r>
+        <w:t>"welcome", end=" ")</w:t>
+      </w:r>
+    </w:p>
+    <w:p>
+      <w:proofErr w:type="gramStart"/>
+      <w:r>
+        <w:t>print(</w:t>
+      </w:r>
+      <w:proofErr w:type="gramEnd"/>
+      <w:r>
+        <w:t>"to", end=" ")</w:t>
       </w:r>
     </w:p>
     <w:p>
@@ -880,7 +984,15 @@
     </w:p>
     <w:p>
       <w:r>
-        <w:t>name= input("enter your name: ")</w:t>
+        <w:t xml:space="preserve">name= </w:t>
+      </w:r>
+      <w:proofErr w:type="gramStart"/>
+      <w:r>
+        <w:t>input(</w:t>
+      </w:r>
+      <w:proofErr w:type="gramEnd"/>
+      <w:r>
+        <w:t>"enter your name: ")</w:t>
       </w:r>
     </w:p>
     <w:p>
@@ -901,7 +1013,15 @@
       </w:r>
       <w:proofErr w:type="spellEnd"/>
       <w:r>
-        <w:t>=int(input("enter your number:"))</w:t>
+        <w:t>=</w:t>
+      </w:r>
+      <w:proofErr w:type="gramStart"/>
+      <w:r>
+        <w:t>int(</w:t>
+      </w:r>
+      <w:proofErr w:type="gramEnd"/>
+      <w:r>
+        <w:t>input("enter your number:"))</w:t>
       </w:r>
     </w:p>
     <w:p>
@@ -933,12 +1053,25 @@
     <w:p/>
     <w:p>
       <w:r>
-        <w:t>nm=input("enter your name:")</w:t>
-      </w:r>
-    </w:p>
-    <w:p>
-      <w:r>
-        <w:t xml:space="preserve">print("your name </w:t>
+        <w:t>nm=</w:t>
+      </w:r>
+      <w:proofErr w:type="gramStart"/>
+      <w:r>
+        <w:t>input(</w:t>
+      </w:r>
+      <w:proofErr w:type="gramEnd"/>
+      <w:r>
+        <w:t>"enter your name:")</w:t>
+      </w:r>
+    </w:p>
+    <w:p>
+      <w:proofErr w:type="gramStart"/>
+      <w:r>
+        <w:t>print(</w:t>
+      </w:r>
+      <w:proofErr w:type="gramEnd"/>
+      <w:r>
+        <w:t xml:space="preserve">"your name </w:t>
       </w:r>
       <w:proofErr w:type="spellStart"/>
       <w:r>
@@ -957,19 +1090,37 @@
       </w:r>
     </w:p>
     <w:p>
-      <w:r>
-        <w:t>print("welcome to \"Hello world\"")</w:t>
-      </w:r>
-    </w:p>
-    <w:p>
-      <w:r>
-        <w:t>print("welcome to \'Hello world\'")</w:t>
-      </w:r>
-    </w:p>
-    <w:p/>
-    <w:p>
-      <w:r>
-        <w:t>#if statement</w:t>
+      <w:proofErr w:type="gramStart"/>
+      <w:r>
+        <w:t>print(</w:t>
+      </w:r>
+      <w:proofErr w:type="gramEnd"/>
+      <w:r>
+        <w:t>"welcome to \"Hello world\"")</w:t>
+      </w:r>
+    </w:p>
+    <w:p>
+      <w:proofErr w:type="gramStart"/>
+      <w:r>
+        <w:t>print(</w:t>
+      </w:r>
+      <w:proofErr w:type="gramEnd"/>
+      <w:r>
+        <w:t>"welcome to \'Hello world\'")</w:t>
+      </w:r>
+    </w:p>
+    <w:p/>
+    <w:p>
+      <w:r>
+        <w:t>#</w:t>
+      </w:r>
+      <w:proofErr w:type="gramStart"/>
+      <w:r>
+        <w:t>if</w:t>
+      </w:r>
+      <w:proofErr w:type="gramEnd"/>
+      <w:r>
+        <w:t xml:space="preserve"> statement</w:t>
       </w:r>
     </w:p>
     <w:p>
@@ -979,7 +1130,15 @@
     </w:p>
     <w:p>
       <w:r>
-        <w:t xml:space="preserve">    print("it is </w:t>
+        <w:t xml:space="preserve">    </w:t>
+      </w:r>
+      <w:proofErr w:type="gramStart"/>
+      <w:r>
+        <w:t>print(</w:t>
+      </w:r>
+      <w:proofErr w:type="gramEnd"/>
+      <w:r>
+        <w:t xml:space="preserve">"it is </w:t>
       </w:r>
       <w:proofErr w:type="spellStart"/>
       <w:r>
@@ -993,7 +1152,15 @@
     <w:p/>
     <w:p>
       <w:r>
-        <w:t>#if statement with group of statement</w:t>
+        <w:t>#</w:t>
+      </w:r>
+      <w:proofErr w:type="gramStart"/>
+      <w:r>
+        <w:t>if</w:t>
+      </w:r>
+      <w:proofErr w:type="gramEnd"/>
+      <w:r>
+        <w:t xml:space="preserve"> statement with group of statement</w:t>
       </w:r>
     </w:p>
     <w:p>
@@ -1008,7 +1175,15 @@
     </w:p>
     <w:p>
       <w:r>
-        <w:t xml:space="preserve">    print("5 is greater </w:t>
+        <w:t xml:space="preserve">    </w:t>
+      </w:r>
+      <w:proofErr w:type="gramStart"/>
+      <w:r>
+        <w:t>print(</w:t>
+      </w:r>
+      <w:proofErr w:type="gramEnd"/>
+      <w:r>
+        <w:t xml:space="preserve">"5 is greater </w:t>
       </w:r>
       <w:proofErr w:type="spellStart"/>
       <w:r>
@@ -1021,12 +1196,28 @@
     </w:p>
     <w:p>
       <w:r>
-        <w:t>    if(6&lt;2):</w:t>
-      </w:r>
-    </w:p>
-    <w:p>
-      <w:r>
-        <w:t xml:space="preserve">        print("6 is </w:t>
+        <w:t xml:space="preserve">    </w:t>
+      </w:r>
+      <w:proofErr w:type="gramStart"/>
+      <w:r>
+        <w:t>if(</w:t>
+      </w:r>
+      <w:proofErr w:type="gramEnd"/>
+      <w:r>
+        <w:t>6&lt;2):</w:t>
+      </w:r>
+    </w:p>
+    <w:p>
+      <w:r>
+        <w:t xml:space="preserve">        </w:t>
+      </w:r>
+      <w:proofErr w:type="gramStart"/>
+      <w:r>
+        <w:t>print(</w:t>
+      </w:r>
+      <w:proofErr w:type="gramEnd"/>
+      <w:r>
+        <w:t xml:space="preserve">"6 is </w:t>
       </w:r>
       <w:proofErr w:type="spellStart"/>
       <w:r>
@@ -1038,29 +1229,63 @@
       </w:r>
     </w:p>
     <w:p>
-      <w:r>
-        <w:t>print("rest of the code")</w:t>
-      </w:r>
-    </w:p>
-    <w:p/>
-    <w:p>
-      <w:r>
-        <w:t>#if else</w:t>
-      </w:r>
-    </w:p>
-    <w:p>
-      <w:r>
-        <w:t>a=int(input("enter number greater than 2 :"))</w:t>
-      </w:r>
-    </w:p>
-    <w:p>
-      <w:r>
-        <w:t>if(a &gt; 2):</w:t>
-      </w:r>
-    </w:p>
-    <w:p>
-      <w:r>
-        <w:t xml:space="preserve">    print("you have </w:t>
+      <w:proofErr w:type="gramStart"/>
+      <w:r>
+        <w:t>print(</w:t>
+      </w:r>
+      <w:proofErr w:type="gramEnd"/>
+      <w:r>
+        <w:t>"rest of the code")</w:t>
+      </w:r>
+    </w:p>
+    <w:p/>
+    <w:p>
+      <w:r>
+        <w:t>#</w:t>
+      </w:r>
+      <w:proofErr w:type="gramStart"/>
+      <w:r>
+        <w:t>if</w:t>
+      </w:r>
+      <w:proofErr w:type="gramEnd"/>
+      <w:r>
+        <w:t xml:space="preserve"> else</w:t>
+      </w:r>
+    </w:p>
+    <w:p>
+      <w:r>
+        <w:t>a=</w:t>
+      </w:r>
+      <w:proofErr w:type="gramStart"/>
+      <w:r>
+        <w:t>int(</w:t>
+      </w:r>
+      <w:proofErr w:type="gramEnd"/>
+      <w:r>
+        <w:t>input("enter number greater than 2 :"))</w:t>
+      </w:r>
+    </w:p>
+    <w:p>
+      <w:proofErr w:type="gramStart"/>
+      <w:r>
+        <w:t>if(</w:t>
+      </w:r>
+      <w:proofErr w:type="gramEnd"/>
+      <w:r>
+        <w:t>a &gt; 2):</w:t>
+      </w:r>
+    </w:p>
+    <w:p>
+      <w:r>
+        <w:t xml:space="preserve">    </w:t>
+      </w:r>
+      <w:proofErr w:type="gramStart"/>
+      <w:r>
+        <w:t>print(</w:t>
+      </w:r>
+      <w:proofErr w:type="gramEnd"/>
+      <w:r>
+        <w:t xml:space="preserve">"you have </w:t>
       </w:r>
       <w:proofErr w:type="spellStart"/>
       <w:r>
@@ -1078,13 +1303,29 @@
     </w:p>
     <w:p>
       <w:r>
-        <w:t>    print("the number is less than 2")</w:t>
-      </w:r>
-    </w:p>
-    <w:p/>
-    <w:p>
-      <w:r>
-        <w:t>a=int(input("enter number greater than 2:"))</w:t>
+        <w:t xml:space="preserve">    </w:t>
+      </w:r>
+      <w:proofErr w:type="gramStart"/>
+      <w:r>
+        <w:t>print(</w:t>
+      </w:r>
+      <w:proofErr w:type="gramEnd"/>
+      <w:r>
+        <w:t>"the number is less than 2")</w:t>
+      </w:r>
+    </w:p>
+    <w:p/>
+    <w:p>
+      <w:r>
+        <w:t>a=</w:t>
+      </w:r>
+      <w:proofErr w:type="gramStart"/>
+      <w:r>
+        <w:t>int(</w:t>
+      </w:r>
+      <w:proofErr w:type="gramEnd"/>
+      <w:r>
+        <w:t>input("enter number greater than 2:"))</w:t>
       </w:r>
     </w:p>
     <w:p>
@@ -1093,13 +1334,26 @@
       </w:r>
     </w:p>
     <w:p>
-      <w:r>
-        <w:t>if(a &lt;= b):</w:t>
-      </w:r>
-    </w:p>
-    <w:p>
-      <w:r>
-        <w:t xml:space="preserve">    print("correct!! you have </w:t>
+      <w:proofErr w:type="gramStart"/>
+      <w:r>
+        <w:t>if(</w:t>
+      </w:r>
+      <w:proofErr w:type="gramEnd"/>
+      <w:r>
+        <w:t>a &lt;= b):</w:t>
+      </w:r>
+    </w:p>
+    <w:p>
+      <w:r>
+        <w:t xml:space="preserve">    </w:t>
+      </w:r>
+      <w:proofErr w:type="gramStart"/>
+      <w:r>
+        <w:t>print(</w:t>
+      </w:r>
+      <w:proofErr w:type="gramEnd"/>
+      <w:r>
+        <w:t xml:space="preserve">"correct!! you have </w:t>
       </w:r>
       <w:proofErr w:type="spellStart"/>
       <w:r>
@@ -1117,7 +1371,15 @@
     </w:p>
     <w:p>
       <w:r>
-        <w:t xml:space="preserve">    print("warning!! your balance is </w:t>
+        <w:t xml:space="preserve">    </w:t>
+      </w:r>
+      <w:proofErr w:type="gramStart"/>
+      <w:r>
+        <w:t>print(</w:t>
+      </w:r>
+      <w:proofErr w:type="gramEnd"/>
+      <w:r>
+        <w:t xml:space="preserve">"warning!! your balance is </w:t>
       </w:r>
       <w:proofErr w:type="spellStart"/>
       <w:r>
@@ -1130,7 +1392,15 @@
     </w:p>
     <w:p>
       <w:r>
-        <w:t xml:space="preserve">    print("your balance </w:t>
+        <w:t xml:space="preserve">    </w:t>
+      </w:r>
+      <w:proofErr w:type="gramStart"/>
+      <w:r>
+        <w:t>print(</w:t>
+      </w:r>
+      <w:proofErr w:type="gramEnd"/>
+      <w:r>
+        <w:t xml:space="preserve">"your balance </w:t>
       </w:r>
       <w:proofErr w:type="spellStart"/>
       <w:r>
@@ -1165,7 +1435,15 @@
     </w:p>
     <w:p>
       <w:r>
-        <w:t xml:space="preserve">    print("a is </w:t>
+        <w:t xml:space="preserve">    </w:t>
+      </w:r>
+      <w:proofErr w:type="gramStart"/>
+      <w:r>
+        <w:t>print(</w:t>
+      </w:r>
+      <w:proofErr w:type="gramEnd"/>
+      <w:r>
+        <w:t xml:space="preserve">"a is </w:t>
       </w:r>
       <w:proofErr w:type="spellStart"/>
       <w:r>
@@ -1188,7 +1466,15 @@
     </w:p>
     <w:p>
       <w:r>
-        <w:t>    print("a is equal to b")</w:t>
+        <w:t xml:space="preserve">    </w:t>
+      </w:r>
+      <w:proofErr w:type="gramStart"/>
+      <w:r>
+        <w:t>print(</w:t>
+      </w:r>
+      <w:proofErr w:type="gramEnd"/>
+      <w:r>
+        <w:t>"a is equal to b")</w:t>
       </w:r>
     </w:p>
     <w:p>
@@ -1203,13 +1489,29 @@
     </w:p>
     <w:p>
       <w:r>
-        <w:t>    print("a is less than b")</w:t>
-      </w:r>
-    </w:p>
-    <w:p/>
-    <w:p>
-      <w:r>
-        <w:t>#while loop</w:t>
+        <w:t xml:space="preserve">    </w:t>
+      </w:r>
+      <w:proofErr w:type="gramStart"/>
+      <w:r>
+        <w:t>print(</w:t>
+      </w:r>
+      <w:proofErr w:type="gramEnd"/>
+      <w:r>
+        <w:t>"a is less than b")</w:t>
+      </w:r>
+    </w:p>
+    <w:p/>
+    <w:p>
+      <w:r>
+        <w:t>#</w:t>
+      </w:r>
+      <w:proofErr w:type="gramStart"/>
+      <w:r>
+        <w:t>while</w:t>
+      </w:r>
+      <w:proofErr w:type="gramEnd"/>
+      <w:r>
+        <w:t xml:space="preserve"> loop</w:t>
       </w:r>
     </w:p>
     <w:p>
@@ -1233,8 +1535,13 @@
       </w:r>
     </w:p>
     <w:p>
-      <w:r>
-        <w:t>print("rest of the code")</w:t>
+      <w:proofErr w:type="gramStart"/>
+      <w:r>
+        <w:t>print(</w:t>
+      </w:r>
+      <w:proofErr w:type="gramEnd"/>
+      <w:r>
+        <w:t>"rest of the code")</w:t>
       </w:r>
     </w:p>
     <w:p/>
@@ -1281,9 +1588,14 @@
     </w:p>
     <w:p>
       <w:r>
-        <w:t>    if(</w:t>
-      </w:r>
-      <w:proofErr w:type="spellStart"/>
+        <w:t xml:space="preserve">    </w:t>
+      </w:r>
+      <w:proofErr w:type="gramStart"/>
+      <w:r>
+        <w:t>if(</w:t>
+      </w:r>
+      <w:proofErr w:type="spellStart"/>
+      <w:proofErr w:type="gramEnd"/>
       <w:r>
         <w:t>i</w:t>
       </w:r>
@@ -1298,8 +1610,13 @@
       </w:r>
     </w:p>
     <w:p>
-      <w:r>
-        <w:t>print("rest of the code")</w:t>
+      <w:proofErr w:type="gramStart"/>
+      <w:r>
+        <w:t>print(</w:t>
+      </w:r>
+      <w:proofErr w:type="gramEnd"/>
+      <w:r>
+        <w:t>"rest of the code")</w:t>
       </w:r>
     </w:p>
     <w:p/>
@@ -1333,7 +1650,15 @@
     </w:p>
     <w:p>
       <w:r>
-        <w:t>    print("outer loop",</w:t>
+        <w:t xml:space="preserve">    </w:t>
+      </w:r>
+      <w:proofErr w:type="gramStart"/>
+      <w:r>
+        <w:t>print(</w:t>
+      </w:r>
+      <w:proofErr w:type="gramEnd"/>
+      <w:r>
+        <w:t>"outer loop",</w:t>
       </w:r>
       <w:proofErr w:type="spellStart"/>
       <w:r>
@@ -1370,7 +1695,15 @@
     </w:p>
     <w:p>
       <w:r>
-        <w:t xml:space="preserve">        print("inner </w:t>
+        <w:t xml:space="preserve">        </w:t>
+      </w:r>
+      <w:proofErr w:type="gramStart"/>
+      <w:r>
+        <w:t>print(</w:t>
+      </w:r>
+      <w:proofErr w:type="gramEnd"/>
+      <w:r>
+        <w:t xml:space="preserve">"inner </w:t>
       </w:r>
       <w:proofErr w:type="spellStart"/>
       <w:r>
@@ -1387,8 +1720,13 @@
       </w:r>
     </w:p>
     <w:p>
-      <w:r>
-        <w:t>print("rest of the code")</w:t>
+      <w:proofErr w:type="gramStart"/>
+      <w:r>
+        <w:t>print(</w:t>
+      </w:r>
+      <w:proofErr w:type="gramEnd"/>
+      <w:r>
+        <w:t>"rest of the code")</w:t>
       </w:r>
     </w:p>
     <w:p/>
@@ -1399,148 +1737,369 @@
     </w:p>
     <w:p/>
     <w:p>
-      <w:r>
-        <w:t>print("range  with stop")</w:t>
-      </w:r>
-    </w:p>
-    <w:p>
-      <w:r>
-        <w:t>a=range(5)</w:t>
-      </w:r>
-    </w:p>
-    <w:p>
-      <w:r>
-        <w:t>print(a[0])</w:t>
-      </w:r>
-    </w:p>
-    <w:p>
-      <w:r>
-        <w:t>print(a[1])</w:t>
-      </w:r>
-    </w:p>
-    <w:p>
-      <w:r>
-        <w:t>print(a[2])</w:t>
-      </w:r>
-    </w:p>
-    <w:p>
-      <w:r>
-        <w:t>print(a[3])</w:t>
-      </w:r>
-    </w:p>
-    <w:p>
-      <w:r>
-        <w:t>print(a[4])</w:t>
-      </w:r>
-    </w:p>
-    <w:p/>
-    <w:p>
-      <w:r>
-        <w:t>c=range(-1,-10,-2)</w:t>
-      </w:r>
-    </w:p>
-    <w:p>
-      <w:r>
-        <w:t>print(c[0])</w:t>
-      </w:r>
-    </w:p>
-    <w:p>
-      <w:r>
-        <w:t>print(c[1])</w:t>
-      </w:r>
-    </w:p>
-    <w:p>
-      <w:r>
-        <w:t>print(c[2])</w:t>
-      </w:r>
-    </w:p>
-    <w:p>
-      <w:r>
-        <w:t>print(c[3])</w:t>
-      </w:r>
-    </w:p>
-    <w:p/>
-    <w:p>
-      <w:r>
-        <w:t>c=range(-10,-1,2)</w:t>
-      </w:r>
-    </w:p>
-    <w:p>
-      <w:r>
-        <w:t>print(c[0])</w:t>
-      </w:r>
-    </w:p>
-    <w:p>
-      <w:r>
-        <w:t>print(c[1])</w:t>
-      </w:r>
-    </w:p>
-    <w:p>
-      <w:r>
-        <w:t>print(c[2])</w:t>
-      </w:r>
-    </w:p>
-    <w:p>
-      <w:r>
-        <w:t>print(c[3])</w:t>
-      </w:r>
-    </w:p>
-    <w:p/>
-    <w:p>
-      <w:r>
-        <w:t>c=range(5,0,-1)</w:t>
-      </w:r>
-    </w:p>
-    <w:p>
-      <w:r>
-        <w:t>print(c[0])</w:t>
-      </w:r>
-    </w:p>
-    <w:p>
-      <w:r>
-        <w:t>print(c[1])</w:t>
-      </w:r>
-    </w:p>
-    <w:p>
-      <w:r>
-        <w:t>print(c[2])</w:t>
+      <w:proofErr w:type="gramStart"/>
+      <w:r>
+        <w:t>print(</w:t>
+      </w:r>
+      <w:proofErr w:type="gramEnd"/>
+      <w:r>
+        <w:t>"range  with stop")</w:t>
+      </w:r>
+    </w:p>
+    <w:p>
+      <w:r>
+        <w:t>a=</w:t>
+      </w:r>
+      <w:proofErr w:type="gramStart"/>
+      <w:r>
+        <w:t>range(</w:t>
+      </w:r>
+      <w:proofErr w:type="gramEnd"/>
+      <w:r>
+        <w:t>5)</w:t>
+      </w:r>
+    </w:p>
+    <w:p>
+      <w:r>
+        <w:t>print(</w:t>
+      </w:r>
+      <w:proofErr w:type="gramStart"/>
+      <w:r>
+        <w:t>a[</w:t>
+      </w:r>
+      <w:proofErr w:type="gramEnd"/>
+      <w:r>
+        <w:t>0])</w:t>
+      </w:r>
+    </w:p>
+    <w:p>
+      <w:r>
+        <w:t>print(</w:t>
+      </w:r>
+      <w:proofErr w:type="gramStart"/>
+      <w:r>
+        <w:t>a[</w:t>
+      </w:r>
+      <w:proofErr w:type="gramEnd"/>
+      <w:r>
+        <w:t>1])</w:t>
+      </w:r>
+    </w:p>
+    <w:p>
+      <w:r>
+        <w:t>print(</w:t>
+      </w:r>
+      <w:proofErr w:type="gramStart"/>
+      <w:r>
+        <w:t>a[</w:t>
+      </w:r>
+      <w:proofErr w:type="gramEnd"/>
+      <w:r>
+        <w:t>2])</w:t>
+      </w:r>
+    </w:p>
+    <w:p>
+      <w:r>
+        <w:t>print(</w:t>
+      </w:r>
+      <w:proofErr w:type="gramStart"/>
+      <w:r>
+        <w:t>a[</w:t>
+      </w:r>
+      <w:proofErr w:type="gramEnd"/>
+      <w:r>
+        <w:t>3])</w:t>
+      </w:r>
+    </w:p>
+    <w:p>
+      <w:r>
+        <w:t>print(</w:t>
+      </w:r>
+      <w:proofErr w:type="gramStart"/>
+      <w:r>
+        <w:t>a[</w:t>
+      </w:r>
+      <w:proofErr w:type="gramEnd"/>
+      <w:r>
+        <w:t>4])</w:t>
+      </w:r>
+    </w:p>
+    <w:p/>
+    <w:p>
+      <w:r>
+        <w:t>c=</w:t>
+      </w:r>
+      <w:proofErr w:type="gramStart"/>
+      <w:r>
+        <w:t>range(</w:t>
+      </w:r>
+      <w:proofErr w:type="gramEnd"/>
+      <w:r>
+        <w:t>-1,-10,-2)</w:t>
+      </w:r>
+    </w:p>
+    <w:p>
+      <w:r>
+        <w:t>print(</w:t>
+      </w:r>
+      <w:proofErr w:type="gramStart"/>
+      <w:r>
+        <w:t>c[</w:t>
+      </w:r>
+      <w:proofErr w:type="gramEnd"/>
+      <w:r>
+        <w:t>0])</w:t>
+      </w:r>
+    </w:p>
+    <w:p>
+      <w:r>
+        <w:t>print(</w:t>
+      </w:r>
+      <w:proofErr w:type="gramStart"/>
+      <w:r>
+        <w:t>c[</w:t>
+      </w:r>
+      <w:proofErr w:type="gramEnd"/>
+      <w:r>
+        <w:t>1])</w:t>
+      </w:r>
+    </w:p>
+    <w:p>
+      <w:r>
+        <w:t>print(</w:t>
+      </w:r>
+      <w:proofErr w:type="gramStart"/>
+      <w:r>
+        <w:t>c[</w:t>
+      </w:r>
+      <w:proofErr w:type="gramEnd"/>
+      <w:r>
+        <w:t>2])</w:t>
+      </w:r>
+    </w:p>
+    <w:p>
+      <w:r>
+        <w:t>print(</w:t>
+      </w:r>
+      <w:proofErr w:type="gramStart"/>
+      <w:r>
+        <w:t>c[</w:t>
+      </w:r>
+      <w:proofErr w:type="gramEnd"/>
+      <w:r>
+        <w:t>3])</w:t>
+      </w:r>
+    </w:p>
+    <w:p/>
+    <w:p>
+      <w:r>
+        <w:t>c=</w:t>
+      </w:r>
+      <w:proofErr w:type="gramStart"/>
+      <w:r>
+        <w:t>range(</w:t>
+      </w:r>
+      <w:proofErr w:type="gramEnd"/>
+      <w:r>
+        <w:t>-10,-1,2)</w:t>
+      </w:r>
+    </w:p>
+    <w:p>
+      <w:r>
+        <w:t>print(</w:t>
+      </w:r>
+      <w:proofErr w:type="gramStart"/>
+      <w:r>
+        <w:t>c[</w:t>
+      </w:r>
+      <w:proofErr w:type="gramEnd"/>
+      <w:r>
+        <w:t>0])</w:t>
+      </w:r>
+    </w:p>
+    <w:p>
+      <w:r>
+        <w:t>print(</w:t>
+      </w:r>
+      <w:proofErr w:type="gramStart"/>
+      <w:r>
+        <w:t>c[</w:t>
+      </w:r>
+      <w:proofErr w:type="gramEnd"/>
+      <w:r>
+        <w:t>1])</w:t>
+      </w:r>
+    </w:p>
+    <w:p>
+      <w:r>
+        <w:t>print(</w:t>
+      </w:r>
+      <w:proofErr w:type="gramStart"/>
+      <w:r>
+        <w:t>c[</w:t>
+      </w:r>
+      <w:proofErr w:type="gramEnd"/>
+      <w:r>
+        <w:t>2])</w:t>
+      </w:r>
+    </w:p>
+    <w:p>
+      <w:r>
+        <w:t>print(</w:t>
+      </w:r>
+      <w:proofErr w:type="gramStart"/>
+      <w:r>
+        <w:t>c[</w:t>
+      </w:r>
+      <w:proofErr w:type="gramEnd"/>
+      <w:r>
+        <w:t>3])</w:t>
+      </w:r>
+    </w:p>
+    <w:p/>
+    <w:p>
+      <w:r>
+        <w:t>c=</w:t>
+      </w:r>
+      <w:proofErr w:type="gramStart"/>
+      <w:r>
+        <w:t>range(</w:t>
+      </w:r>
+      <w:proofErr w:type="gramEnd"/>
+      <w:r>
+        <w:t>5,0,-1)</w:t>
+      </w:r>
+    </w:p>
+    <w:p>
+      <w:r>
+        <w:t>print(</w:t>
+      </w:r>
+      <w:proofErr w:type="gramStart"/>
+      <w:r>
+        <w:t>c[</w:t>
+      </w:r>
+      <w:proofErr w:type="gramEnd"/>
+      <w:r>
+        <w:t>0])</w:t>
+      </w:r>
+    </w:p>
+    <w:p>
+      <w:r>
+        <w:t>print(</w:t>
+      </w:r>
+      <w:proofErr w:type="gramStart"/>
+      <w:r>
+        <w:t>c[</w:t>
+      </w:r>
+      <w:proofErr w:type="gramEnd"/>
+      <w:r>
+        <w:t>1])</w:t>
+      </w:r>
+    </w:p>
+    <w:p>
+      <w:r>
+        <w:t>print(</w:t>
+      </w:r>
+      <w:proofErr w:type="gramStart"/>
+      <w:r>
+        <w:t>c[</w:t>
+      </w:r>
+      <w:proofErr w:type="gramEnd"/>
+      <w:r>
+        <w:t>2])</w:t>
       </w:r>
     </w:p>
     <w:p>
       <w:r>
         <w:lastRenderedPageBreak/>
-        <w:t>print(c[3])</w:t>
-      </w:r>
-    </w:p>
-    <w:p>
-      <w:r>
-        <w:t>print(c[4])</w:t>
-      </w:r>
-    </w:p>
-    <w:p/>
-    <w:p>
-      <w:r>
-        <w:t>c=range(0,5,1)</w:t>
-      </w:r>
-    </w:p>
-    <w:p>
-      <w:r>
-        <w:t>print(c[0])</w:t>
-      </w:r>
-    </w:p>
-    <w:p>
-      <w:r>
-        <w:t>print(c[1])</w:t>
-      </w:r>
-    </w:p>
-    <w:p>
-      <w:r>
-        <w:t>print(c[2])</w:t>
-      </w:r>
-    </w:p>
-    <w:p>
-      <w:r>
-        <w:t>print(c[3])</w:t>
+        <w:t>print(</w:t>
+      </w:r>
+      <w:proofErr w:type="gramStart"/>
+      <w:r>
+        <w:t>c[</w:t>
+      </w:r>
+      <w:proofErr w:type="gramEnd"/>
+      <w:r>
+        <w:t>3])</w:t>
+      </w:r>
+    </w:p>
+    <w:p>
+      <w:r>
+        <w:t>print(</w:t>
+      </w:r>
+      <w:proofErr w:type="gramStart"/>
+      <w:r>
+        <w:t>c[</w:t>
+      </w:r>
+      <w:proofErr w:type="gramEnd"/>
+      <w:r>
+        <w:t>4])</w:t>
+      </w:r>
+    </w:p>
+    <w:p/>
+    <w:p>
+      <w:r>
+        <w:t>c=</w:t>
+      </w:r>
+      <w:proofErr w:type="gramStart"/>
+      <w:r>
+        <w:t>range(</w:t>
+      </w:r>
+      <w:proofErr w:type="gramEnd"/>
+      <w:r>
+        <w:t>0,5,1)</w:t>
+      </w:r>
+    </w:p>
+    <w:p>
+      <w:r>
+        <w:t>print(</w:t>
+      </w:r>
+      <w:proofErr w:type="gramStart"/>
+      <w:r>
+        <w:t>c[</w:t>
+      </w:r>
+      <w:proofErr w:type="gramEnd"/>
+      <w:r>
+        <w:t>0])</w:t>
+      </w:r>
+    </w:p>
+    <w:p>
+      <w:r>
+        <w:t>print(</w:t>
+      </w:r>
+      <w:proofErr w:type="gramStart"/>
+      <w:r>
+        <w:t>c[</w:t>
+      </w:r>
+      <w:proofErr w:type="gramEnd"/>
+      <w:r>
+        <w:t>1])</w:t>
+      </w:r>
+    </w:p>
+    <w:p>
+      <w:r>
+        <w:t>print(</w:t>
+      </w:r>
+      <w:proofErr w:type="gramStart"/>
+      <w:r>
+        <w:t>c[</w:t>
+      </w:r>
+      <w:proofErr w:type="gramEnd"/>
+      <w:r>
+        <w:t>2])</w:t>
+      </w:r>
+    </w:p>
+    <w:p>
+      <w:r>
+        <w:t>print(</w:t>
+      </w:r>
+      <w:proofErr w:type="gramStart"/>
+      <w:r>
+        <w:t>c[</w:t>
+      </w:r>
+      <w:proofErr w:type="gramEnd"/>
+      <w:r>
+        <w:t>3])</w:t>
       </w:r>
     </w:p>
     <w:p/>
@@ -1616,13 +2175,18 @@
       </w:r>
       <w:proofErr w:type="spellEnd"/>
       <w:r>
-        <w:t>,"=",</w:t>
+        <w:t>,"=</w:t>
+      </w:r>
+      <w:proofErr w:type="gramStart"/>
+      <w:r>
+        <w:t>",</w:t>
       </w:r>
       <w:proofErr w:type="spellStart"/>
       <w:r>
         <w:t>st</w:t>
       </w:r>
       <w:proofErr w:type="spellEnd"/>
+      <w:proofErr w:type="gramEnd"/>
       <w:r>
         <w:t>[</w:t>
       </w:r>
@@ -1713,13 +2277,18 @@
       </w:r>
       <w:proofErr w:type="spellEnd"/>
       <w:r>
-        <w:t>,"=",</w:t>
+        <w:t>,"=</w:t>
+      </w:r>
+      <w:proofErr w:type="gramStart"/>
+      <w:r>
+        <w:t>",</w:t>
       </w:r>
       <w:proofErr w:type="spellStart"/>
       <w:r>
         <w:t>st</w:t>
       </w:r>
       <w:proofErr w:type="spellEnd"/>
+      <w:proofErr w:type="gramEnd"/>
       <w:r>
         <w:t>[</w:t>
       </w:r>
@@ -1746,14 +2315,27 @@
       </w:r>
     </w:p>
     <w:p>
-      <w:r>
-        <w:t>print("rest of code")</w:t>
-      </w:r>
-    </w:p>
-    <w:p/>
-    <w:p>
-      <w:r>
-        <w:t>a= range(5)</w:t>
+      <w:proofErr w:type="gramStart"/>
+      <w:r>
+        <w:t>print(</w:t>
+      </w:r>
+      <w:proofErr w:type="gramEnd"/>
+      <w:r>
+        <w:t>"rest of code")</w:t>
+      </w:r>
+    </w:p>
+    <w:p/>
+    <w:p>
+      <w:r>
+        <w:t xml:space="preserve">a= </w:t>
+      </w:r>
+      <w:proofErr w:type="gramStart"/>
+      <w:r>
+        <w:t>range(</w:t>
+      </w:r>
+      <w:proofErr w:type="gramEnd"/>
+      <w:r>
+        <w:t>5)</w:t>
       </w:r>
     </w:p>
     <w:p>
@@ -1785,7 +2367,15 @@
     <w:p/>
     <w:p>
       <w:r>
-        <w:t>b=range(10)</w:t>
+        <w:t>b=</w:t>
+      </w:r>
+      <w:proofErr w:type="gramStart"/>
+      <w:r>
+        <w:t>range(</w:t>
+      </w:r>
+      <w:proofErr w:type="gramEnd"/>
+      <w:r>
+        <w:t>10)</w:t>
       </w:r>
     </w:p>
     <w:p>
@@ -1879,12 +2469,28 @@
       </w:r>
       <w:proofErr w:type="spellEnd"/>
       <w:r>
-        <w:t xml:space="preserve"> in range(3):</w:t>
-      </w:r>
-    </w:p>
-    <w:p>
-      <w:r>
-        <w:t>    print("outer loop",</w:t>
+        <w:t xml:space="preserve"> in </w:t>
+      </w:r>
+      <w:proofErr w:type="gramStart"/>
+      <w:r>
+        <w:t>range(</w:t>
+      </w:r>
+      <w:proofErr w:type="gramEnd"/>
+      <w:r>
+        <w:t>3):</w:t>
+      </w:r>
+    </w:p>
+    <w:p>
+      <w:r>
+        <w:t xml:space="preserve">    </w:t>
+      </w:r>
+      <w:proofErr w:type="gramStart"/>
+      <w:r>
+        <w:t>print(</w:t>
+      </w:r>
+      <w:proofErr w:type="gramEnd"/>
+      <w:r>
+        <w:t>"outer loop",</w:t>
       </w:r>
       <w:proofErr w:type="spellStart"/>
       <w:r>
@@ -1897,12 +2503,28 @@
     </w:p>
     <w:p>
       <w:r>
-        <w:t>    for j in range(5):</w:t>
-      </w:r>
-    </w:p>
-    <w:p>
-      <w:r>
-        <w:t xml:space="preserve">        print("inner </w:t>
+        <w:t xml:space="preserve">    for j in </w:t>
+      </w:r>
+      <w:proofErr w:type="gramStart"/>
+      <w:r>
+        <w:t>range(</w:t>
+      </w:r>
+      <w:proofErr w:type="gramEnd"/>
+      <w:r>
+        <w:t>5):</w:t>
+      </w:r>
+    </w:p>
+    <w:p>
+      <w:r>
+        <w:t xml:space="preserve">        </w:t>
+      </w:r>
+      <w:proofErr w:type="gramStart"/>
+      <w:r>
+        <w:t>print(</w:t>
+      </w:r>
+      <w:proofErr w:type="gramEnd"/>
+      <w:r>
+        <w:t xml:space="preserve">"inner </w:t>
       </w:r>
       <w:proofErr w:type="spellStart"/>
       <w:r>
@@ -1914,8 +2536,13 @@
       </w:r>
     </w:p>
     <w:p>
-      <w:r>
-        <w:t>print("rest of the code")</w:t>
+      <w:proofErr w:type="gramStart"/>
+      <w:r>
+        <w:t>print(</w:t>
+      </w:r>
+      <w:proofErr w:type="gramEnd"/>
+      <w:r>
+        <w:t>"rest of the code")</w:t>
       </w:r>
     </w:p>
     <w:p/>
@@ -1929,14 +2556,27 @@
       </w:r>
       <w:proofErr w:type="spellEnd"/>
       <w:r>
-        <w:t xml:space="preserve"> in range(10):</w:t>
-      </w:r>
-    </w:p>
-    <w:p>
-      <w:r>
-        <w:t>    if(</w:t>
-      </w:r>
-      <w:proofErr w:type="spellStart"/>
+        <w:t xml:space="preserve"> in </w:t>
+      </w:r>
+      <w:proofErr w:type="gramStart"/>
+      <w:r>
+        <w:t>range(</w:t>
+      </w:r>
+      <w:proofErr w:type="gramEnd"/>
+      <w:r>
+        <w:t>10):</w:t>
+      </w:r>
+    </w:p>
+    <w:p>
+      <w:r>
+        <w:t xml:space="preserve">    </w:t>
+      </w:r>
+      <w:proofErr w:type="gramStart"/>
+      <w:r>
+        <w:t>if(</w:t>
+      </w:r>
+      <w:proofErr w:type="spellStart"/>
+      <w:proofErr w:type="gramEnd"/>
       <w:r>
         <w:t>i</w:t>
       </w:r>
@@ -1964,8 +2604,13 @@
       </w:r>
     </w:p>
     <w:p>
-      <w:r>
-        <w:t>print("rest of the code")</w:t>
+      <w:proofErr w:type="gramStart"/>
+      <w:r>
+        <w:t>print(</w:t>
+      </w:r>
+      <w:proofErr w:type="gramEnd"/>
+      <w:r>
+        <w:t>"rest of the code")</w:t>
       </w:r>
     </w:p>
     <w:p/>
@@ -1984,14 +2629,27 @@
       </w:r>
       <w:proofErr w:type="spellEnd"/>
       <w:r>
-        <w:t xml:space="preserve"> in range(10):</w:t>
-      </w:r>
-    </w:p>
-    <w:p>
-      <w:r>
-        <w:t>    if(</w:t>
-      </w:r>
-      <w:proofErr w:type="spellStart"/>
+        <w:t xml:space="preserve"> in </w:t>
+      </w:r>
+      <w:proofErr w:type="gramStart"/>
+      <w:r>
+        <w:t>range(</w:t>
+      </w:r>
+      <w:proofErr w:type="gramEnd"/>
+      <w:r>
+        <w:t>10):</w:t>
+      </w:r>
+    </w:p>
+    <w:p>
+      <w:r>
+        <w:t xml:space="preserve">    </w:t>
+      </w:r>
+      <w:proofErr w:type="gramStart"/>
+      <w:r>
+        <w:t>if(</w:t>
+      </w:r>
+      <w:proofErr w:type="spellStart"/>
+      <w:proofErr w:type="gramEnd"/>
       <w:r>
         <w:t>i</w:t>
       </w:r>
@@ -2019,8 +2677,13 @@
       </w:r>
     </w:p>
     <w:p>
-      <w:r>
-        <w:t>print("rest of the code")</w:t>
+      <w:proofErr w:type="gramStart"/>
+      <w:r>
+        <w:t>print(</w:t>
+      </w:r>
+      <w:proofErr w:type="gramEnd"/>
+      <w:r>
+        <w:t>"rest of the code")</w:t>
       </w:r>
     </w:p>
     <w:p/>
@@ -2067,23 +2730,55 @@
     </w:p>
     <w:p>
       <w:r>
-        <w:t>print("str1",str1,id(str1))</w:t>
+        <w:t>print("str1</w:t>
+      </w:r>
+      <w:proofErr w:type="gramStart"/>
+      <w:r>
+        <w:t>",str</w:t>
+      </w:r>
+      <w:proofErr w:type="gramEnd"/>
+      <w:r>
+        <w:t>1,id(str1))</w:t>
       </w:r>
     </w:p>
     <w:p>
       <w:r>
         <w:lastRenderedPageBreak/>
-        <w:t>print("str2",str2,id(str2))</w:t>
-      </w:r>
-    </w:p>
-    <w:p>
-      <w:r>
-        <w:t>print("str3",str3,id(str3))</w:t>
-      </w:r>
-    </w:p>
-    <w:p>
-      <w:r>
-        <w:t>print("str4",str4,id(str4))</w:t>
+        <w:t>print("str2</w:t>
+      </w:r>
+      <w:proofErr w:type="gramStart"/>
+      <w:r>
+        <w:t>",str</w:t>
+      </w:r>
+      <w:proofErr w:type="gramEnd"/>
+      <w:r>
+        <w:t>2,id(str2))</w:t>
+      </w:r>
+    </w:p>
+    <w:p>
+      <w:r>
+        <w:t>print("str3</w:t>
+      </w:r>
+      <w:proofErr w:type="gramStart"/>
+      <w:r>
+        <w:t>",str</w:t>
+      </w:r>
+      <w:proofErr w:type="gramEnd"/>
+      <w:r>
+        <w:t>3,id(str3))</w:t>
+      </w:r>
+    </w:p>
+    <w:p>
+      <w:r>
+        <w:t>print("str4</w:t>
+      </w:r>
+      <w:proofErr w:type="gramStart"/>
+      <w:r>
+        <w:t>",str</w:t>
+      </w:r>
+      <w:proofErr w:type="gramEnd"/>
+      <w:r>
+        <w:t>4,id(str4))</w:t>
       </w:r>
     </w:p>
     <w:p/>
@@ -2131,7 +2826,15 @@
     </w:p>
     <w:p>
       <w:r>
-        <w:t>print(f"{a[::-1]}")</w:t>
+        <w:t>print(f"{a</w:t>
+      </w:r>
+      <w:proofErr w:type="gramStart"/>
+      <w:r>
+        <w:t>[::</w:t>
+      </w:r>
+      <w:proofErr w:type="gramEnd"/>
+      <w:r>
+        <w:t>-1]}")</w:t>
       </w:r>
     </w:p>
     <w:p/>
@@ -2154,8 +2857,13 @@
         <w:t>st</w:t>
       </w:r>
       <w:proofErr w:type="spellEnd"/>
-      <w:r>
-        <w:t>[::-1]</w:t>
+      <w:proofErr w:type="gramStart"/>
+      <w:r>
+        <w:t>[::</w:t>
+      </w:r>
+      <w:proofErr w:type="gramEnd"/>
+      <w:r>
+        <w:t>-1]</w:t>
       </w:r>
     </w:p>
     <w:p>
@@ -2164,10 +2872,12 @@
       </w:r>
     </w:p>
     <w:p>
+      <w:proofErr w:type="gramStart"/>
       <w:r>
         <w:t>if(</w:t>
       </w:r>
       <w:proofErr w:type="spellStart"/>
+      <w:proofErr w:type="gramEnd"/>
       <w:r>
         <w:t>st</w:t>
       </w:r>
@@ -2188,7 +2898,15 @@
     </w:p>
     <w:p>
       <w:r>
-        <w:t>    print("not palindrome")</w:t>
+        <w:t xml:space="preserve">    </w:t>
+      </w:r>
+      <w:proofErr w:type="gramStart"/>
+      <w:r>
+        <w:t>print(</w:t>
+      </w:r>
+      <w:proofErr w:type="gramEnd"/>
+      <w:r>
+        <w:t>"not palindrome")</w:t>
       </w:r>
     </w:p>
     <w:p/>
@@ -2400,10 +3118,12 @@
         <w:t>(</w:t>
       </w:r>
       <w:proofErr w:type="spellStart"/>
+      <w:proofErr w:type="gramStart"/>
       <w:r>
         <w:t>old,new</w:t>
       </w:r>
       <w:proofErr w:type="spellEnd"/>
+      <w:proofErr w:type="gramEnd"/>
       <w:r>
         <w:t>)</w:t>
       </w:r>
@@ -2423,7 +3143,15 @@
     </w:p>
     <w:p>
       <w:r>
-        <w:t>str3=" ".join(a)</w:t>
+        <w:t xml:space="preserve">str3=" </w:t>
+      </w:r>
+      <w:proofErr w:type="gramStart"/>
+      <w:r>
+        <w:t>".join</w:t>
+      </w:r>
+      <w:proofErr w:type="gramEnd"/>
+      <w:r>
+        <w:t>(a)</w:t>
       </w:r>
     </w:p>
     <w:p>
@@ -2489,12 +3217,17 @@
         <w:t xml:space="preserve">def </w:t>
       </w:r>
       <w:proofErr w:type="spellStart"/>
+      <w:proofErr w:type="gramStart"/>
       <w:r>
         <w:t>issubsequence</w:t>
       </w:r>
       <w:proofErr w:type="spellEnd"/>
       <w:r>
-        <w:t>(string, substring):</w:t>
+        <w:t>(</w:t>
+      </w:r>
+      <w:proofErr w:type="gramEnd"/>
+      <w:r>
+        <w:t>string, substring):</w:t>
       </w:r>
     </w:p>
     <w:p>
@@ -2636,10 +3369,12 @@
         <w:t>(</w:t>
       </w:r>
       <w:proofErr w:type="spellStart"/>
+      <w:proofErr w:type="gramStart"/>
       <w:r>
         <w:t>string,substring</w:t>
       </w:r>
       <w:proofErr w:type="spellEnd"/>
+      <w:proofErr w:type="gramEnd"/>
       <w:r>
         <w:t>)</w:t>
       </w:r>
@@ -2655,12 +3390,17 @@
         <w:t xml:space="preserve">def </w:t>
       </w:r>
       <w:proofErr w:type="spellStart"/>
+      <w:proofErr w:type="gramStart"/>
       <w:r>
         <w:t>issubsequence</w:t>
       </w:r>
       <w:proofErr w:type="spellEnd"/>
       <w:r>
-        <w:t>(string, substring):</w:t>
+        <w:t>(</w:t>
+      </w:r>
+      <w:proofErr w:type="gramEnd"/>
+      <w:r>
+        <w:t>string, substring):</w:t>
       </w:r>
     </w:p>
     <w:p>
@@ -2754,10 +3494,12 @@
         <w:t>(</w:t>
       </w:r>
       <w:proofErr w:type="spellStart"/>
+      <w:proofErr w:type="gramStart"/>
       <w:r>
         <w:t>string,substring</w:t>
       </w:r>
       <w:proofErr w:type="spellEnd"/>
+      <w:proofErr w:type="gramEnd"/>
       <w:r>
         <w:t>)</w:t>
       </w:r>
@@ -2788,7 +3530,15 @@
     </w:p>
     <w:p>
       <w:r>
-        <w:t>    print("empty string")</w:t>
+        <w:t xml:space="preserve">    </w:t>
+      </w:r>
+      <w:proofErr w:type="gramStart"/>
+      <w:r>
+        <w:t>print(</w:t>
+      </w:r>
+      <w:proofErr w:type="gramEnd"/>
+      <w:r>
+        <w:t>"empty string")</w:t>
       </w:r>
     </w:p>
     <w:p>
@@ -2802,10 +3552,12 @@
         <w:t xml:space="preserve">    for char in </w:t>
       </w:r>
       <w:proofErr w:type="spellStart"/>
+      <w:proofErr w:type="gramStart"/>
       <w:r>
         <w:t>text.lower</w:t>
       </w:r>
       <w:proofErr w:type="spellEnd"/>
+      <w:proofErr w:type="gramEnd"/>
       <w:r>
         <w:t>():</w:t>
       </w:r>
@@ -2849,10 +3601,12 @@
         <w:t xml:space="preserve"> not </w:t>
       </w:r>
       <w:proofErr w:type="spellStart"/>
+      <w:proofErr w:type="gramStart"/>
       <w:r>
         <w:t>char.isalpha</w:t>
       </w:r>
       <w:proofErr w:type="spellEnd"/>
+      <w:proofErr w:type="gramEnd"/>
       <w:r>
         <w:t>():</w:t>
       </w:r>
@@ -3029,7 +3783,15 @@
     </w:p>
     <w:p>
       <w:r>
-        <w:t>    print("decreasing order")</w:t>
+        <w:t xml:space="preserve">    </w:t>
+      </w:r>
+      <w:proofErr w:type="gramStart"/>
+      <w:r>
+        <w:t>print(</w:t>
+      </w:r>
+      <w:proofErr w:type="gramEnd"/>
+      <w:r>
+        <w:t>"decreasing order")</w:t>
       </w:r>
     </w:p>
     <w:p>
@@ -3044,7 +3806,15 @@
     </w:p>
     <w:p>
       <w:r>
-        <w:t>    print("increasing order")</w:t>
+        <w:t xml:space="preserve">    </w:t>
+      </w:r>
+      <w:proofErr w:type="gramStart"/>
+      <w:r>
+        <w:t>print(</w:t>
+      </w:r>
+      <w:proofErr w:type="gramEnd"/>
+      <w:r>
+        <w:t>"increasing order")</w:t>
       </w:r>
     </w:p>
     <w:p>
@@ -3054,7 +3824,15 @@
     </w:p>
     <w:p>
       <w:r>
-        <w:t>    print("number is neither increasing or decreasing")</w:t>
+        <w:t xml:space="preserve">    </w:t>
+      </w:r>
+      <w:proofErr w:type="gramStart"/>
+      <w:r>
+        <w:t>print(</w:t>
+      </w:r>
+      <w:proofErr w:type="gramEnd"/>
+      <w:r>
+        <w:t>"number is neither increasing or decreasing")</w:t>
       </w:r>
     </w:p>
     <w:p/>
@@ -3128,7 +3906,22 @@
           <w:szCs w:val="32"/>
         </w:rPr>
         <w:tab/>
-        <w:t>date:-6/2/2025</w:t>
+      </w:r>
+      <w:proofErr w:type="gramStart"/>
+      <w:r>
+        <w:rPr>
+          <w:sz w:val="32"/>
+          <w:szCs w:val="32"/>
+        </w:rPr>
+        <w:t>date:-</w:t>
+      </w:r>
+      <w:proofErr w:type="gramEnd"/>
+      <w:r>
+        <w:rPr>
+          <w:sz w:val="32"/>
+          <w:szCs w:val="32"/>
+        </w:rPr>
+        <w:t>6/2/2025</w:t>
       </w:r>
     </w:p>
     <w:p>
@@ -3146,6 +3939,7 @@
           <w:szCs w:val="32"/>
         </w:rPr>
       </w:pPr>
+      <w:proofErr w:type="gramStart"/>
       <w:r>
         <w:rPr>
           <w:sz w:val="32"/>
@@ -3153,6 +3947,7 @@
         </w:rPr>
         <w:t>LIST:-</w:t>
       </w:r>
+      <w:proofErr w:type="gramEnd"/>
     </w:p>
     <w:p>
       <w:pPr>
@@ -3169,6 +3964,7 @@
           <w:szCs w:val="32"/>
         </w:rPr>
       </w:pPr>
+      <w:proofErr w:type="gramStart"/>
       <w:r>
         <w:rPr>
           <w:sz w:val="32"/>
@@ -3176,6 +3972,7 @@
         </w:rPr>
         <w:t>Django:-</w:t>
       </w:r>
+      <w:proofErr w:type="gramEnd"/>
     </w:p>
     <w:p>
       <w:pPr>
@@ -3193,6 +3990,7 @@
         <w:t>-</w:t>
       </w:r>
       <w:proofErr w:type="spellStart"/>
+      <w:proofErr w:type="gramStart"/>
       <w:r>
         <w:rPr>
           <w:sz w:val="32"/>
@@ -3208,6 +4006,7 @@
         </w:rPr>
         <w:t>:-</w:t>
       </w:r>
+      <w:proofErr w:type="gramEnd"/>
     </w:p>
     <w:p>
       <w:pPr>
@@ -3276,6 +4075,222 @@
         </w:rPr>
         <w:tab/>
         <w:t>-template</w:t>
+      </w:r>
+    </w:p>
+    <w:p>
+      <w:pPr>
+        <w:rPr>
+          <w:sz w:val="32"/>
+          <w:szCs w:val="32"/>
+        </w:rPr>
+      </w:pPr>
+    </w:p>
+    <w:p>
+      <w:pPr>
+        <w:rPr>
+          <w:sz w:val="32"/>
+          <w:szCs w:val="32"/>
+        </w:rPr>
+      </w:pPr>
+    </w:p>
+    <w:p>
+      <w:pPr>
+        <w:rPr>
+          <w:sz w:val="32"/>
+          <w:szCs w:val="32"/>
+        </w:rPr>
+      </w:pPr>
+      <w:r>
+        <w:rPr>
+          <w:sz w:val="32"/>
+          <w:szCs w:val="32"/>
+        </w:rPr>
+        <w:t xml:space="preserve">Day 3 </w:t>
+      </w:r>
+      <w:r>
+        <w:rPr>
+          <w:sz w:val="32"/>
+          <w:szCs w:val="32"/>
+        </w:rPr>
+        <w:tab/>
+      </w:r>
+      <w:r>
+        <w:rPr>
+          <w:sz w:val="32"/>
+          <w:szCs w:val="32"/>
+        </w:rPr>
+        <w:tab/>
+      </w:r>
+      <w:r>
+        <w:rPr>
+          <w:sz w:val="32"/>
+          <w:szCs w:val="32"/>
+        </w:rPr>
+        <w:tab/>
+      </w:r>
+      <w:r>
+        <w:rPr>
+          <w:sz w:val="32"/>
+          <w:szCs w:val="32"/>
+        </w:rPr>
+        <w:tab/>
+      </w:r>
+      <w:r>
+        <w:rPr>
+          <w:sz w:val="32"/>
+          <w:szCs w:val="32"/>
+        </w:rPr>
+        <w:tab/>
+      </w:r>
+      <w:r>
+        <w:rPr>
+          <w:sz w:val="32"/>
+          <w:szCs w:val="32"/>
+        </w:rPr>
+        <w:tab/>
+      </w:r>
+      <w:r>
+        <w:rPr>
+          <w:sz w:val="32"/>
+          <w:szCs w:val="32"/>
+        </w:rPr>
+        <w:tab/>
+      </w:r>
+      <w:r>
+        <w:rPr>
+          <w:sz w:val="32"/>
+          <w:szCs w:val="32"/>
+        </w:rPr>
+        <w:tab/>
+      </w:r>
+      <w:proofErr w:type="gramStart"/>
+      <w:r>
+        <w:rPr>
+          <w:sz w:val="32"/>
+          <w:szCs w:val="32"/>
+        </w:rPr>
+        <w:t>date:-</w:t>
+      </w:r>
+      <w:proofErr w:type="gramEnd"/>
+      <w:r>
+        <w:rPr>
+          <w:sz w:val="32"/>
+          <w:szCs w:val="32"/>
+        </w:rPr>
+        <w:t>7/2/2025</w:t>
+      </w:r>
+    </w:p>
+    <w:p>
+      <w:pPr>
+        <w:rPr>
+          <w:sz w:val="32"/>
+          <w:szCs w:val="32"/>
+        </w:rPr>
+      </w:pPr>
+    </w:p>
+    <w:p>
+      <w:pPr>
+        <w:rPr>
+          <w:sz w:val="32"/>
+          <w:szCs w:val="32"/>
+        </w:rPr>
+      </w:pPr>
+      <w:r>
+        <w:rPr>
+          <w:noProof/>
+          <w:sz w:val="32"/>
+          <w:szCs w:val="32"/>
+        </w:rPr>
+        <w:lastRenderedPageBreak/>
+        <w:drawing>
+          <wp:inline distT="0" distB="0" distL="0" distR="0" wp14:anchorId="7976E37E" wp14:editId="0435B659">
+            <wp:extent cx="5731510" cy="3054350"/>
+            <wp:effectExtent l="0" t="0" r="2540" b="0"/>
+            <wp:docPr id="397194631" name="Picture 1"/>
+            <wp:cNvGraphicFramePr>
+              <a:graphicFrameLocks xmlns:a="http://schemas.openxmlformats.org/drawingml/2006/main" noChangeAspect="1"/>
+            </wp:cNvGraphicFramePr>
+            <a:graphic xmlns:a="http://schemas.openxmlformats.org/drawingml/2006/main">
+              <a:graphicData uri="http://schemas.openxmlformats.org/drawingml/2006/picture">
+                <pic:pic xmlns:pic="http://schemas.openxmlformats.org/drawingml/2006/picture">
+                  <pic:nvPicPr>
+                    <pic:cNvPr id="397194631" name="Picture 397194631"/>
+                    <pic:cNvPicPr/>
+                  </pic:nvPicPr>
+                  <pic:blipFill>
+                    <a:blip r:embed="rId4" cstate="print">
+                      <a:extLst>
+                        <a:ext uri="{28A0092B-C50C-407E-A947-70E740481C1C}">
+                          <a14:useLocalDpi xmlns:a14="http://schemas.microsoft.com/office/drawing/2010/main" val="0"/>
+                        </a:ext>
+                      </a:extLst>
+                    </a:blip>
+                    <a:stretch>
+                      <a:fillRect/>
+                    </a:stretch>
+                  </pic:blipFill>
+                  <pic:spPr>
+                    <a:xfrm>
+                      <a:off x="0" y="0"/>
+                      <a:ext cx="5731510" cy="3054350"/>
+                    </a:xfrm>
+                    <a:prstGeom prst="rect">
+                      <a:avLst/>
+                    </a:prstGeom>
+                  </pic:spPr>
+                </pic:pic>
+              </a:graphicData>
+            </a:graphic>
+          </wp:inline>
+        </w:drawing>
+      </w:r>
+      <w:r>
+        <w:rPr>
+          <w:noProof/>
+          <w:sz w:val="32"/>
+          <w:szCs w:val="32"/>
+        </w:rPr>
+        <w:drawing>
+          <wp:inline distT="0" distB="0" distL="0" distR="0" wp14:anchorId="6711605E" wp14:editId="5C8F6580">
+            <wp:extent cx="5731510" cy="2786380"/>
+            <wp:effectExtent l="0" t="0" r="2540" b="0"/>
+            <wp:docPr id="1573210946" name="Picture 2"/>
+            <wp:cNvGraphicFramePr>
+              <a:graphicFrameLocks xmlns:a="http://schemas.openxmlformats.org/drawingml/2006/main" noChangeAspect="1"/>
+            </wp:cNvGraphicFramePr>
+            <a:graphic xmlns:a="http://schemas.openxmlformats.org/drawingml/2006/main">
+              <a:graphicData uri="http://schemas.openxmlformats.org/drawingml/2006/picture">
+                <pic:pic xmlns:pic="http://schemas.openxmlformats.org/drawingml/2006/picture">
+                  <pic:nvPicPr>
+                    <pic:cNvPr id="1573210946" name="Picture 1573210946"/>
+                    <pic:cNvPicPr/>
+                  </pic:nvPicPr>
+                  <pic:blipFill>
+                    <a:blip r:embed="rId5" cstate="print">
+                      <a:extLst>
+                        <a:ext uri="{28A0092B-C50C-407E-A947-70E740481C1C}">
+                          <a14:useLocalDpi xmlns:a14="http://schemas.microsoft.com/office/drawing/2010/main" val="0"/>
+                        </a:ext>
+                      </a:extLst>
+                    </a:blip>
+                    <a:stretch>
+                      <a:fillRect/>
+                    </a:stretch>
+                  </pic:blipFill>
+                  <pic:spPr>
+                    <a:xfrm>
+                      <a:off x="0" y="0"/>
+                      <a:ext cx="5731510" cy="2786380"/>
+                    </a:xfrm>
+                    <a:prstGeom prst="rect">
+                      <a:avLst/>
+                    </a:prstGeom>
+                  </pic:spPr>
+                </pic:pic>
+              </a:graphicData>
+            </a:graphic>
+          </wp:inline>
+        </w:drawing>
       </w:r>
     </w:p>
     <w:sectPr>

</xml_diff>